<commit_message>
bag fix check 1
</commit_message>
<xml_diff>
--- a/docs_servis_check/user_doc.docx
+++ b/docs_servis_check/user_doc.docx
@@ -43,13 +43,9 @@
       </w:r>
     </w:p>
     <w:p>
-      <w:pPr>
-        <w:spacing w:after="0"/>
-        <w:jc w:val="center"/>
-      </w:pPr>
-      <w:r>
-        <w:pict w14:anchorId="002AD958">
-          <v:rect id="_x0000_i1025" style="width:484.45pt;height:.5pt" o:hralign="center" o:hrstd="t" o:hr="t" fillcolor="#a0a0a0" stroked="f"/>
+      <w:r>
+        <w:pict w14:anchorId="50E2ED5C">
+          <v:rect id="_x0000_i1039" style="width:0;height:0" o:hralign="center" o:hrstd="t" o:hr="t" fillcolor="#a0a0a0" stroked="f"/>
         </w:pict>
       </w:r>
     </w:p>
@@ -60,10 +56,7 @@
     </w:p>
     <w:p>
       <w:r>
-        <w:t>Инопланетянин</w:t>
-      </w:r>
-      <w:r>
-        <w:t xml:space="preserve"> — физическое лицо, подающее заявку на кредит.</w:t>
+        <w:t>Клиент — физическое лицо, подающее заявку на кредит.</w:t>
       </w:r>
     </w:p>
     <w:p>
@@ -77,13 +70,9 @@
       </w:r>
     </w:p>
     <w:p>
-      <w:pPr>
-        <w:spacing w:after="0"/>
-        <w:jc w:val="center"/>
-      </w:pPr>
-      <w:r>
-        <w:pict w14:anchorId="06E0BD05">
-          <v:rect id="_x0000_i1026" style="width:484.45pt;height:.5pt" o:hralign="center" o:hrstd="t" o:hr="t" fillcolor="#a0a0a0" stroked="f"/>
+      <w:r>
+        <w:pict w14:anchorId="2CB8B957">
+          <v:rect id="_x0000_i1040" style="width:0;height:0" o:hralign="center" o:hrstd="t" o:hr="t" fillcolor="#a0a0a0" stroked="f"/>
         </w:pict>
       </w:r>
     </w:p>
@@ -123,13 +112,9 @@
       </w:r>
     </w:p>
     <w:p>
-      <w:pPr>
-        <w:spacing w:after="0"/>
-        <w:jc w:val="center"/>
-      </w:pPr>
-      <w:r>
-        <w:pict w14:anchorId="76C01732">
-          <v:rect id="_x0000_i1027" style="width:484.45pt;height:.5pt" o:hralign="center" o:hrstd="t" o:hr="t" fillcolor="#a0a0a0" stroked="f"/>
+      <w:r>
+        <w:pict w14:anchorId="45AB0D0E">
+          <v:rect id="_x0000_i1041" style="width:0;height:0" o:hralign="center" o:hrstd="t" o:hr="t" fillcolor="#a0a0a0" stroked="f"/>
         </w:pict>
       </w:r>
     </w:p>
@@ -180,12 +165,12 @@
     </w:p>
     <w:p>
       <w:r>
+        <w:lastRenderedPageBreak/>
         <w:t>От 6 до 12 месяцев: 15% годовых</w:t>
       </w:r>
     </w:p>
     <w:p>
       <w:r>
-        <w:lastRenderedPageBreak/>
         <w:t>От 13 до 36 месяцев: 18% годовых</w:t>
       </w:r>
     </w:p>
@@ -211,7 +196,15 @@
     </w:p>
     <w:p>
       <w:r>
-        <w:t>P=(1+r)n−1S</w:t>
+        <w:t>P=(1+</w:t>
+      </w:r>
+      <w:proofErr w:type="gramStart"/>
+      <w:r>
+        <w:t>r)n</w:t>
+      </w:r>
+      <w:proofErr w:type="gramEnd"/>
+      <w:r>
+        <w:t>−1S</w:t>
       </w:r>
       <w:r>
         <w:rPr>
@@ -258,13 +251,9 @@
       </w:r>
     </w:p>
     <w:p>
-      <w:pPr>
-        <w:spacing w:after="0"/>
-        <w:jc w:val="center"/>
-      </w:pPr>
-      <w:r>
-        <w:pict w14:anchorId="4246D217">
-          <v:rect id="_x0000_i1028" style="width:484.45pt;height:.5pt" o:hralign="center" o:hrstd="t" o:hr="t" fillcolor="#a0a0a0" stroked="f"/>
+      <w:r>
+        <w:pict w14:anchorId="4E20B2BE">
+          <v:rect id="_x0000_i1042" style="width:0;height:0" o:hralign="center" o:hrstd="t" o:hr="t" fillcolor="#a0a0a0" stroked="f"/>
         </w:pict>
       </w:r>
     </w:p>
@@ -290,7 +279,15 @@
     </w:p>
     <w:p>
       <w:r>
-        <w:t>Процентная ставка: [рассчитанная ставка]% годовых</w:t>
+        <w:t xml:space="preserve">Процентная ставка: [рассчитанная </w:t>
+      </w:r>
+      <w:proofErr w:type="gramStart"/>
+      <w:r>
+        <w:t>ставка]%</w:t>
+      </w:r>
+      <w:proofErr w:type="gramEnd"/>
+      <w:r>
+        <w:t xml:space="preserve"> годовых</w:t>
       </w:r>
     </w:p>
     <w:p>
@@ -305,7 +302,15 @@
     </w:p>
     <w:p>
       <w:r>
-        <w:t>Если заявка не соответствует условиям (например, платёж &gt; 50% дохода или сумма вне диапазона):</w:t>
+        <w:t xml:space="preserve">Если заявка не соответствует условиям (например, </w:t>
+      </w:r>
+      <w:proofErr w:type="gramStart"/>
+      <w:r>
+        <w:t>платёж &gt;</w:t>
+      </w:r>
+      <w:proofErr w:type="gramEnd"/>
+      <w:r>
+        <w:t xml:space="preserve"> 50% дохода или сумма вне диапазона):</w:t>
       </w:r>
     </w:p>
     <w:p>
@@ -339,13 +344,9 @@
       </w:r>
     </w:p>
     <w:p>
-      <w:pPr>
-        <w:spacing w:after="0"/>
-        <w:jc w:val="center"/>
-      </w:pPr>
-      <w:r>
-        <w:pict w14:anchorId="31F68D81">
-          <v:rect id="_x0000_i1029" style="width:484.45pt;height:.5pt" o:hralign="center" o:hrstd="t" o:hr="t" fillcolor="#a0a0a0" stroked="f"/>
+      <w:r>
+        <w:pict w14:anchorId="57760900">
+          <v:rect id="_x0000_i1043" style="width:0;height:0" o:hralign="center" o:hrstd="t" o:hr="t" fillcolor="#a0a0a0" stroked="f"/>
         </w:pict>
       </w:r>
     </w:p>
@@ -366,6 +367,7 @@
     </w:p>
     <w:p>
       <w:r>
+        <w:lastRenderedPageBreak/>
         <w:t>Поддержка мобильных устройств (адаптивный дизайн)</w:t>
       </w:r>
     </w:p>
@@ -375,14 +377,9 @@
       </w:r>
     </w:p>
     <w:p>
-      <w:pPr>
-        <w:spacing w:after="0"/>
-        <w:jc w:val="center"/>
-      </w:pPr>
-      <w:r>
-        <w:lastRenderedPageBreak/>
-        <w:pict w14:anchorId="5A9F5CD6">
-          <v:rect id="_x0000_i1030" style="width:484.45pt;height:.5pt" o:hralign="center" o:hrstd="t" o:hr="t" fillcolor="#a0a0a0" stroked="f"/>
+      <w:r>
+        <w:pict w14:anchorId="66442701">
+          <v:rect id="_x0000_i1044" style="width:0;height:0" o:hralign="center" o:hrstd="t" o:hr="t" fillcolor="#a0a0a0" stroked="f"/>
         </w:pict>
       </w:r>
     </w:p>
@@ -436,17 +433,21 @@
       </w:r>
       <w:r>
         <w:br/>
-        <w:t>→ Ставка: 15% → Платёж ≈ 90 000 ₽ → &gt; 50% дохода → Отклонено</w:t>
-      </w:r>
-    </w:p>
-    <w:p>
-      <w:pPr>
-        <w:spacing w:after="0"/>
-        <w:jc w:val="center"/>
-      </w:pPr>
-      <w:r>
-        <w:pict w14:anchorId="2EB968D1">
-          <v:rect id="_x0000_i1031" style="width:484.45pt;height:.5pt" o:hralign="center" o:hrstd="t" o:hr="t" fillcolor="#a0a0a0" stroked="f"/>
+        <w:t xml:space="preserve">→ Ставка: 15% → Платёж ≈ 90 000 ₽ </w:t>
+      </w:r>
+      <w:proofErr w:type="gramStart"/>
+      <w:r>
+        <w:t>→ &gt;</w:t>
+      </w:r>
+      <w:proofErr w:type="gramEnd"/>
+      <w:r>
+        <w:t xml:space="preserve"> 50% дохода → Отклонено</w:t>
+      </w:r>
+    </w:p>
+    <w:p>
+      <w:r>
+        <w:pict w14:anchorId="5F9941AE">
+          <v:rect id="_x0000_i1045" style="width:0;height:0" o:hralign="center" o:hrstd="t" o:hr="t" fillcolor="#a0a0a0" stroked="f"/>
         </w:pict>
       </w:r>
     </w:p>
@@ -462,20 +463,17 @@
     </w:p>
     <w:p>
       <w:r>
+        <w:t>учёт кредитной истории</w:t>
+      </w:r>
+    </w:p>
+    <w:p>
+      <w:r>
         <w:t>выбор типа кредита (потребительский, ипотека и т.д.)</w:t>
       </w:r>
     </w:p>
     <w:p>
       <w:r>
         <w:t>предложения по изменению срока/суммы при отказе</w:t>
-      </w:r>
-      <w:r>
-        <w:t xml:space="preserve"> </w:t>
-      </w:r>
-    </w:p>
-    <w:p>
-      <w:r>
-        <w:t>история покорения миров</w:t>
       </w:r>
     </w:p>
     <w:sectPr>

</xml_diff>